<commit_message>
Test Script/Test Report Update
</commit_message>
<xml_diff>
--- a/INTROSE I1-TestScript.docx
+++ b/INTROSE I1-TestScript.docx
@@ -45,7 +45,6 @@
             <w:r>
               <w:rPr>
                 <w:noProof/>
-                <w:lang w:eastAsia="en-US"/>
               </w:rPr>
               <w:drawing>
                 <wp:inline distT="0" distB="0" distL="0" distR="0">
@@ -86,7 +85,6 @@
             <w:r>
               <w:rPr>
                 <w:noProof/>
-                <w:lang w:eastAsia="en-US"/>
               </w:rPr>
               <w:drawing>
                 <wp:inline distT="0" distB="0" distL="0" distR="0">
@@ -376,12 +374,21 @@
             <w:pPr>
               <w:spacing w:after="0" w:line="240" w:lineRule="auto"/>
             </w:pPr>
-            <w:r>
-              <w:rPr>
-                <w:sz w:val="24"/>
-                <w:szCs w:val="24"/>
-              </w:rPr>
-              <w:t>Arceo III, Rodolfo S.</w:t>
+            <w:proofErr w:type="spellStart"/>
+            <w:r>
+              <w:rPr>
+                <w:sz w:val="24"/>
+                <w:szCs w:val="24"/>
+              </w:rPr>
+              <w:t>Arceo</w:t>
+            </w:r>
+            <w:proofErr w:type="spellEnd"/>
+            <w:r>
+              <w:rPr>
+                <w:sz w:val="24"/>
+                <w:szCs w:val="24"/>
+              </w:rPr>
+              <w:t xml:space="preserve"> III, Rodolfo S.</w:t>
             </w:r>
           </w:p>
         </w:tc>
@@ -422,7 +429,23 @@
                 <w:sz w:val="24"/>
                 <w:szCs w:val="24"/>
               </w:rPr>
-              <w:t>David, Liudger Franco D.</w:t>
+              <w:t xml:space="preserve">David, </w:t>
+            </w:r>
+            <w:proofErr w:type="spellStart"/>
+            <w:r>
+              <w:rPr>
+                <w:sz w:val="24"/>
+                <w:szCs w:val="24"/>
+              </w:rPr>
+              <w:t>Liudger</w:t>
+            </w:r>
+            <w:proofErr w:type="spellEnd"/>
+            <w:r>
+              <w:rPr>
+                <w:sz w:val="24"/>
+                <w:szCs w:val="24"/>
+              </w:rPr>
+              <w:t xml:space="preserve"> Franco D.</w:t>
             </w:r>
           </w:p>
         </w:tc>
@@ -622,12 +645,37 @@
             <w:pPr>
               <w:spacing w:after="0" w:line="240" w:lineRule="auto"/>
             </w:pPr>
-            <w:r>
-              <w:rPr>
-                <w:sz w:val="24"/>
-                <w:szCs w:val="24"/>
-              </w:rPr>
-              <w:t>Ocampo, Royce Clarenz C.</w:t>
+            <w:proofErr w:type="spellStart"/>
+            <w:r>
+              <w:rPr>
+                <w:sz w:val="24"/>
+                <w:szCs w:val="24"/>
+              </w:rPr>
+              <w:t>Ocampo</w:t>
+            </w:r>
+            <w:proofErr w:type="spellEnd"/>
+            <w:r>
+              <w:rPr>
+                <w:sz w:val="24"/>
+                <w:szCs w:val="24"/>
+              </w:rPr>
+              <w:t xml:space="preserve">, Royce </w:t>
+            </w:r>
+            <w:proofErr w:type="spellStart"/>
+            <w:r>
+              <w:rPr>
+                <w:sz w:val="24"/>
+                <w:szCs w:val="24"/>
+              </w:rPr>
+              <w:t>Clarenz</w:t>
+            </w:r>
+            <w:proofErr w:type="spellEnd"/>
+            <w:r>
+              <w:rPr>
+                <w:sz w:val="24"/>
+                <w:szCs w:val="24"/>
+              </w:rPr>
+              <w:t xml:space="preserve"> C.</w:t>
             </w:r>
           </w:p>
         </w:tc>
@@ -663,12 +711,37 @@
             <w:pPr>
               <w:spacing w:after="0" w:line="240" w:lineRule="auto"/>
             </w:pPr>
-            <w:r>
-              <w:rPr>
-                <w:sz w:val="24"/>
-                <w:szCs w:val="24"/>
-              </w:rPr>
-              <w:t>Sey, Wayenard Y.</w:t>
+            <w:proofErr w:type="spellStart"/>
+            <w:r>
+              <w:rPr>
+                <w:sz w:val="24"/>
+                <w:szCs w:val="24"/>
+              </w:rPr>
+              <w:t>Sey</w:t>
+            </w:r>
+            <w:proofErr w:type="spellEnd"/>
+            <w:r>
+              <w:rPr>
+                <w:sz w:val="24"/>
+                <w:szCs w:val="24"/>
+              </w:rPr>
+              <w:t xml:space="preserve">, </w:t>
+            </w:r>
+            <w:proofErr w:type="spellStart"/>
+            <w:r>
+              <w:rPr>
+                <w:sz w:val="24"/>
+                <w:szCs w:val="24"/>
+              </w:rPr>
+              <w:t>Wayenard</w:t>
+            </w:r>
+            <w:proofErr w:type="spellEnd"/>
+            <w:r>
+              <w:rPr>
+                <w:sz w:val="24"/>
+                <w:szCs w:val="24"/>
+              </w:rPr>
+              <w:t xml:space="preserve"> Y.</w:t>
             </w:r>
           </w:p>
         </w:tc>
@@ -842,7 +915,23 @@
                 <w:sz w:val="24"/>
                 <w:szCs w:val="24"/>
               </w:rPr>
-              <w:t>Mr. Briane Samson</w:t>
+              <w:t xml:space="preserve">Mr. </w:t>
+            </w:r>
+            <w:proofErr w:type="spellStart"/>
+            <w:r>
+              <w:rPr>
+                <w:sz w:val="24"/>
+                <w:szCs w:val="24"/>
+              </w:rPr>
+              <w:t>Briane</w:t>
+            </w:r>
+            <w:proofErr w:type="spellEnd"/>
+            <w:r>
+              <w:rPr>
+                <w:sz w:val="24"/>
+                <w:szCs w:val="24"/>
+              </w:rPr>
+              <w:t xml:space="preserve"> Samson</w:t>
             </w:r>
           </w:p>
         </w:tc>
@@ -999,7 +1088,27 @@
                 <w:sz w:val="22"/>
                 <w:szCs w:val="22"/>
               </w:rPr>
-              <w:t xml:space="preserve"> Rodolfo Arceo III</w:t>
+              <w:t xml:space="preserve"> Rodolfo </w:t>
+            </w:r>
+            <w:proofErr w:type="spellStart"/>
+            <w:r>
+              <w:rPr>
+                <w:rFonts w:ascii="Calibri" w:eastAsia="Calibri" w:hAnsi="Calibri" w:cs="Calibri"/>
+                <w:b w:val="0"/>
+                <w:sz w:val="22"/>
+                <w:szCs w:val="22"/>
+              </w:rPr>
+              <w:t>Arceo</w:t>
+            </w:r>
+            <w:proofErr w:type="spellEnd"/>
+            <w:r>
+              <w:rPr>
+                <w:rFonts w:ascii="Calibri" w:eastAsia="Calibri" w:hAnsi="Calibri" w:cs="Calibri"/>
+                <w:b w:val="0"/>
+                <w:sz w:val="22"/>
+                <w:szCs w:val="22"/>
+              </w:rPr>
+              <w:t xml:space="preserve"> III</w:t>
             </w:r>
           </w:p>
         </w:tc>
@@ -1033,7 +1142,25 @@
                 <w:sz w:val="22"/>
                 <w:szCs w:val="22"/>
               </w:rPr>
-              <w:t>Module or Screen:</w:t>
+              <w:t xml:space="preserve">Module or </w:t>
+            </w:r>
+            <w:proofErr w:type="spellStart"/>
+            <w:r>
+              <w:rPr>
+                <w:rFonts w:ascii="Calibri" w:eastAsia="Calibri" w:hAnsi="Calibri" w:cs="Calibri"/>
+                <w:sz w:val="22"/>
+                <w:szCs w:val="22"/>
+              </w:rPr>
+              <w:t>Screen</w:t>
+            </w:r>
+            <w:proofErr w:type="gramStart"/>
+            <w:r>
+              <w:rPr>
+                <w:rFonts w:ascii="Calibri" w:eastAsia="Calibri" w:hAnsi="Calibri" w:cs="Calibri"/>
+                <w:sz w:val="22"/>
+                <w:szCs w:val="22"/>
+              </w:rPr>
+              <w:t>:</w:t>
             </w:r>
             <w:r>
               <w:rPr>
@@ -1042,7 +1169,18 @@
                 <w:sz w:val="22"/>
                 <w:szCs w:val="22"/>
               </w:rPr>
-              <w:t>Add Client Order Page</w:t>
+              <w:t>Add</w:t>
+            </w:r>
+            <w:proofErr w:type="spellEnd"/>
+            <w:proofErr w:type="gramEnd"/>
+            <w:r>
+              <w:rPr>
+                <w:rFonts w:ascii="Calibri" w:eastAsia="Calibri" w:hAnsi="Calibri" w:cs="Calibri"/>
+                <w:b w:val="0"/>
+                <w:sz w:val="22"/>
+                <w:szCs w:val="22"/>
+              </w:rPr>
+              <w:t xml:space="preserve"> Client Order Page</w:t>
             </w:r>
           </w:p>
         </w:tc>
@@ -1515,7 +1653,15 @@
               <w:spacing w:after="0"/>
             </w:pPr>
             <w:r>
-              <w:t>1. Enter “Waye” as the client name</w:t>
+              <w:t>1. Enter “</w:t>
+            </w:r>
+            <w:proofErr w:type="spellStart"/>
+            <w:r>
+              <w:t>Waye</w:t>
+            </w:r>
+            <w:proofErr w:type="spellEnd"/>
+            <w:r>
+              <w:t>” as the client name</w:t>
             </w:r>
           </w:p>
           <w:p>
@@ -1633,7 +1779,15 @@
           </w:p>
           <w:p>
             <w:r>
-              <w:t>2. Verify that the the whole order was added to the order management database</w:t>
+              <w:t xml:space="preserve">2. Verify that the </w:t>
+            </w:r>
+            <w:proofErr w:type="spellStart"/>
+            <w:r>
+              <w:t>the</w:t>
+            </w:r>
+            <w:proofErr w:type="spellEnd"/>
+            <w:r>
+              <w:t xml:space="preserve"> whole order was added to the order management database</w:t>
             </w:r>
           </w:p>
         </w:tc>
@@ -1680,11 +1834,33 @@
             <w:r>
               <w:t xml:space="preserve"> </w:t>
             </w:r>
-            <w:r>
-              <w:rPr>
-                <w:b/>
-              </w:rPr>
-              <w:t xml:space="preserve">Wayenard Sey / </w:t>
+            <w:proofErr w:type="spellStart"/>
+            <w:r>
+              <w:rPr>
+                <w:b/>
+              </w:rPr>
+              <w:t>Wayenard</w:t>
+            </w:r>
+            <w:proofErr w:type="spellEnd"/>
+            <w:r>
+              <w:rPr>
+                <w:b/>
+              </w:rPr>
+              <w:t xml:space="preserve"> </w:t>
+            </w:r>
+            <w:proofErr w:type="spellStart"/>
+            <w:r>
+              <w:rPr>
+                <w:b/>
+              </w:rPr>
+              <w:t>Sey</w:t>
+            </w:r>
+            <w:proofErr w:type="spellEnd"/>
+            <w:r>
+              <w:rPr>
+                <w:b/>
+              </w:rPr>
+              <w:t xml:space="preserve"> / </w:t>
             </w:r>
             <w:r>
               <w:rPr>
@@ -1915,11 +2091,33 @@
                 <w:b/>
               </w:rPr>
             </w:pPr>
-            <w:r>
-              <w:rPr>
-                <w:b/>
-              </w:rPr>
-              <w:t xml:space="preserve">Wayenard Sey / </w:t>
+            <w:proofErr w:type="spellStart"/>
+            <w:r>
+              <w:rPr>
+                <w:b/>
+              </w:rPr>
+              <w:t>Wayenard</w:t>
+            </w:r>
+            <w:proofErr w:type="spellEnd"/>
+            <w:r>
+              <w:rPr>
+                <w:b/>
+              </w:rPr>
+              <w:t xml:space="preserve"> </w:t>
+            </w:r>
+            <w:proofErr w:type="spellStart"/>
+            <w:r>
+              <w:rPr>
+                <w:b/>
+              </w:rPr>
+              <w:t>Sey</w:t>
+            </w:r>
+            <w:proofErr w:type="spellEnd"/>
+            <w:r>
+              <w:rPr>
+                <w:b/>
+              </w:rPr>
+              <w:t xml:space="preserve"> / </w:t>
             </w:r>
             <w:r>
               <w:rPr>
@@ -1950,11 +2148,39 @@
             </w:pPr>
           </w:p>
           <w:p>
-            <w:r>
-              <w:rPr>
-                <w:b/>
-              </w:rPr>
-              <w:t>Wayenard Sey / 03-06</w:t>
+            <w:proofErr w:type="spellStart"/>
+            <w:r>
+              <w:rPr>
+                <w:b/>
+              </w:rPr>
+              <w:t>Wayenard</w:t>
+            </w:r>
+            <w:proofErr w:type="spellEnd"/>
+            <w:r>
+              <w:rPr>
+                <w:b/>
+              </w:rPr>
+              <w:t xml:space="preserve"> </w:t>
+            </w:r>
+            <w:proofErr w:type="spellStart"/>
+            <w:r>
+              <w:rPr>
+                <w:b/>
+              </w:rPr>
+              <w:t>Sey</w:t>
+            </w:r>
+            <w:proofErr w:type="spellEnd"/>
+            <w:r>
+              <w:rPr>
+                <w:b/>
+              </w:rPr>
+              <w:t xml:space="preserve"> / 03-0</w:t>
+            </w:r>
+            <w:r>
+              <w:rPr>
+                <w:b/>
+              </w:rPr>
+              <w:t>5</w:t>
             </w:r>
             <w:r>
               <w:rPr>
@@ -2046,7 +2272,15 @@
               <w:spacing w:after="0"/>
             </w:pPr>
             <w:r>
-              <w:t>1. Enter “Waye” as the client name</w:t>
+              <w:t>1. Enter “</w:t>
+            </w:r>
+            <w:proofErr w:type="spellStart"/>
+            <w:r>
+              <w:t>Waye</w:t>
+            </w:r>
+            <w:proofErr w:type="spellEnd"/>
+            <w:r>
+              <w:t>” as the client name</w:t>
             </w:r>
           </w:p>
           <w:p>
@@ -2150,11 +2384,33 @@
             </w:tcMar>
           </w:tcPr>
           <w:p>
-            <w:r>
-              <w:rPr>
-                <w:b/>
-              </w:rPr>
-              <w:t xml:space="preserve">Wayenard Sey / </w:t>
+            <w:proofErr w:type="spellStart"/>
+            <w:r>
+              <w:rPr>
+                <w:b/>
+              </w:rPr>
+              <w:t>Wayenard</w:t>
+            </w:r>
+            <w:proofErr w:type="spellEnd"/>
+            <w:r>
+              <w:rPr>
+                <w:b/>
+              </w:rPr>
+              <w:t xml:space="preserve"> </w:t>
+            </w:r>
+            <w:proofErr w:type="spellStart"/>
+            <w:r>
+              <w:rPr>
+                <w:b/>
+              </w:rPr>
+              <w:t>Sey</w:t>
+            </w:r>
+            <w:proofErr w:type="spellEnd"/>
+            <w:r>
+              <w:rPr>
+                <w:b/>
+              </w:rPr>
+              <w:t xml:space="preserve"> / </w:t>
             </w:r>
             <w:r>
               <w:rPr>
@@ -2247,7 +2503,15 @@
               <w:spacing w:after="0"/>
             </w:pPr>
             <w:r>
-              <w:t>1. Enter “Waye” as the client name</w:t>
+              <w:t>1. Enter “</w:t>
+            </w:r>
+            <w:proofErr w:type="spellStart"/>
+            <w:r>
+              <w:t>Waye</w:t>
+            </w:r>
+            <w:proofErr w:type="spellEnd"/>
+            <w:r>
+              <w:t>” as the client name</w:t>
             </w:r>
           </w:p>
           <w:p>
@@ -2349,11 +2613,33 @@
             </w:tcMar>
           </w:tcPr>
           <w:p>
-            <w:r>
-              <w:rPr>
-                <w:b/>
-              </w:rPr>
-              <w:t xml:space="preserve">Wayenard Sey / </w:t>
+            <w:proofErr w:type="spellStart"/>
+            <w:r>
+              <w:rPr>
+                <w:b/>
+              </w:rPr>
+              <w:t>Wayenard</w:t>
+            </w:r>
+            <w:proofErr w:type="spellEnd"/>
+            <w:r>
+              <w:rPr>
+                <w:b/>
+              </w:rPr>
+              <w:t xml:space="preserve"> </w:t>
+            </w:r>
+            <w:proofErr w:type="spellStart"/>
+            <w:r>
+              <w:rPr>
+                <w:b/>
+              </w:rPr>
+              <w:t>Sey</w:t>
+            </w:r>
+            <w:proofErr w:type="spellEnd"/>
+            <w:r>
+              <w:rPr>
+                <w:b/>
+              </w:rPr>
+              <w:t xml:space="preserve"> / </w:t>
             </w:r>
             <w:r>
               <w:rPr>
@@ -2445,7 +2731,15 @@
               <w:spacing w:after="0"/>
             </w:pPr>
             <w:r>
-              <w:t>1. Enter “Waye” as the client name</w:t>
+              <w:t>1. Enter “</w:t>
+            </w:r>
+            <w:proofErr w:type="spellStart"/>
+            <w:r>
+              <w:t>Waye</w:t>
+            </w:r>
+            <w:proofErr w:type="spellEnd"/>
+            <w:r>
+              <w:t>” as the client name</w:t>
             </w:r>
           </w:p>
           <w:p>
@@ -2544,11 +2838,33 @@
             </w:tcMar>
           </w:tcPr>
           <w:p>
-            <w:r>
-              <w:rPr>
-                <w:b/>
-              </w:rPr>
-              <w:t xml:space="preserve">Wayenard Sey / </w:t>
+            <w:proofErr w:type="spellStart"/>
+            <w:r>
+              <w:rPr>
+                <w:b/>
+              </w:rPr>
+              <w:t>Wayenard</w:t>
+            </w:r>
+            <w:proofErr w:type="spellEnd"/>
+            <w:r>
+              <w:rPr>
+                <w:b/>
+              </w:rPr>
+              <w:t xml:space="preserve"> </w:t>
+            </w:r>
+            <w:proofErr w:type="spellStart"/>
+            <w:r>
+              <w:rPr>
+                <w:b/>
+              </w:rPr>
+              <w:t>Sey</w:t>
+            </w:r>
+            <w:proofErr w:type="spellEnd"/>
+            <w:r>
+              <w:rPr>
+                <w:b/>
+              </w:rPr>
+              <w:t xml:space="preserve"> / </w:t>
             </w:r>
             <w:r>
               <w:rPr>
@@ -2641,7 +2957,15 @@
               <w:spacing w:after="0"/>
             </w:pPr>
             <w:r>
-              <w:t>1. Enter “Waye” as the client name</w:t>
+              <w:t>1. Enter “</w:t>
+            </w:r>
+            <w:proofErr w:type="spellStart"/>
+            <w:r>
+              <w:t>Waye</w:t>
+            </w:r>
+            <w:proofErr w:type="spellEnd"/>
+            <w:r>
+              <w:t>” as the client name</w:t>
             </w:r>
           </w:p>
           <w:p>
@@ -2740,11 +3064,33 @@
             </w:tcMar>
           </w:tcPr>
           <w:p>
-            <w:r>
-              <w:rPr>
-                <w:b/>
-              </w:rPr>
-              <w:t xml:space="preserve">Wayenard Sey / </w:t>
+            <w:proofErr w:type="spellStart"/>
+            <w:r>
+              <w:rPr>
+                <w:b/>
+              </w:rPr>
+              <w:t>Wayenard</w:t>
+            </w:r>
+            <w:proofErr w:type="spellEnd"/>
+            <w:r>
+              <w:rPr>
+                <w:b/>
+              </w:rPr>
+              <w:t xml:space="preserve"> </w:t>
+            </w:r>
+            <w:proofErr w:type="spellStart"/>
+            <w:r>
+              <w:rPr>
+                <w:b/>
+              </w:rPr>
+              <w:t>Sey</w:t>
+            </w:r>
+            <w:proofErr w:type="spellEnd"/>
+            <w:r>
+              <w:rPr>
+                <w:b/>
+              </w:rPr>
+              <w:t xml:space="preserve"> / </w:t>
             </w:r>
             <w:r>
               <w:rPr>
@@ -2836,7 +3182,15 @@
               <w:spacing w:after="0"/>
             </w:pPr>
             <w:r>
-              <w:t>1. Enter “Waye” as the client name</w:t>
+              <w:t>1. Enter “</w:t>
+            </w:r>
+            <w:proofErr w:type="spellStart"/>
+            <w:r>
+              <w:t>Waye</w:t>
+            </w:r>
+            <w:proofErr w:type="spellEnd"/>
+            <w:r>
+              <w:t>” as the client name</w:t>
             </w:r>
           </w:p>
           <w:p>
@@ -2938,11 +3292,33 @@
             </w:tcMar>
           </w:tcPr>
           <w:p>
-            <w:r>
-              <w:rPr>
-                <w:b/>
-              </w:rPr>
-              <w:t xml:space="preserve">Wayenard Sey / </w:t>
+            <w:proofErr w:type="spellStart"/>
+            <w:r>
+              <w:rPr>
+                <w:b/>
+              </w:rPr>
+              <w:t>Wayenard</w:t>
+            </w:r>
+            <w:proofErr w:type="spellEnd"/>
+            <w:r>
+              <w:rPr>
+                <w:b/>
+              </w:rPr>
+              <w:t xml:space="preserve"> </w:t>
+            </w:r>
+            <w:proofErr w:type="spellStart"/>
+            <w:r>
+              <w:rPr>
+                <w:b/>
+              </w:rPr>
+              <w:t>Sey</w:t>
+            </w:r>
+            <w:proofErr w:type="spellEnd"/>
+            <w:r>
+              <w:rPr>
+                <w:b/>
+              </w:rPr>
+              <w:t xml:space="preserve"> / </w:t>
             </w:r>
             <w:r>
               <w:rPr>
@@ -3034,7 +3410,15 @@
               <w:spacing w:after="0"/>
             </w:pPr>
             <w:r>
-              <w:t>1. Enter “Waye” as the client name</w:t>
+              <w:t>1. Enter “</w:t>
+            </w:r>
+            <w:proofErr w:type="spellStart"/>
+            <w:r>
+              <w:t>Waye</w:t>
+            </w:r>
+            <w:proofErr w:type="spellEnd"/>
+            <w:r>
+              <w:t>” as the client name</w:t>
             </w:r>
           </w:p>
           <w:p>
@@ -3133,11 +3517,33 @@
             </w:tcMar>
           </w:tcPr>
           <w:p>
-            <w:r>
-              <w:rPr>
-                <w:b/>
-              </w:rPr>
-              <w:t xml:space="preserve">Wayenard Sey / </w:t>
+            <w:proofErr w:type="spellStart"/>
+            <w:r>
+              <w:rPr>
+                <w:b/>
+              </w:rPr>
+              <w:t>Wayenard</w:t>
+            </w:r>
+            <w:proofErr w:type="spellEnd"/>
+            <w:r>
+              <w:rPr>
+                <w:b/>
+              </w:rPr>
+              <w:t xml:space="preserve"> </w:t>
+            </w:r>
+            <w:proofErr w:type="spellStart"/>
+            <w:r>
+              <w:rPr>
+                <w:b/>
+              </w:rPr>
+              <w:t>Sey</w:t>
+            </w:r>
+            <w:proofErr w:type="spellEnd"/>
+            <w:r>
+              <w:rPr>
+                <w:b/>
+              </w:rPr>
+              <w:t xml:space="preserve"> / </w:t>
             </w:r>
             <w:r>
               <w:rPr>
@@ -3230,7 +3636,15 @@
               <w:spacing w:after="0"/>
             </w:pPr>
             <w:r>
-              <w:t>1. Enter “Waye” as the client name</w:t>
+              <w:t>1. Enter “</w:t>
+            </w:r>
+            <w:proofErr w:type="spellStart"/>
+            <w:r>
+              <w:t>Waye</w:t>
+            </w:r>
+            <w:proofErr w:type="spellEnd"/>
+            <w:r>
+              <w:t>” as the client name</w:t>
             </w:r>
           </w:p>
           <w:p>
@@ -3329,11 +3743,33 @@
             </w:tcMar>
           </w:tcPr>
           <w:p>
-            <w:r>
-              <w:rPr>
-                <w:b/>
-              </w:rPr>
-              <w:t xml:space="preserve">Wayenard Sey / </w:t>
+            <w:proofErr w:type="spellStart"/>
+            <w:r>
+              <w:rPr>
+                <w:b/>
+              </w:rPr>
+              <w:t>Wayenard</w:t>
+            </w:r>
+            <w:proofErr w:type="spellEnd"/>
+            <w:r>
+              <w:rPr>
+                <w:b/>
+              </w:rPr>
+              <w:t xml:space="preserve"> </w:t>
+            </w:r>
+            <w:proofErr w:type="spellStart"/>
+            <w:r>
+              <w:rPr>
+                <w:b/>
+              </w:rPr>
+              <w:t>Sey</w:t>
+            </w:r>
+            <w:proofErr w:type="spellEnd"/>
+            <w:r>
+              <w:rPr>
+                <w:b/>
+              </w:rPr>
+              <w:t xml:space="preserve"> / </w:t>
             </w:r>
             <w:r>
               <w:rPr>
@@ -3425,7 +3861,15 @@
               <w:spacing w:after="0"/>
             </w:pPr>
             <w:r>
-              <w:t>1. Enter “Waye” as the client name</w:t>
+              <w:t>1. Enter “</w:t>
+            </w:r>
+            <w:proofErr w:type="spellStart"/>
+            <w:r>
+              <w:t>Waye</w:t>
+            </w:r>
+            <w:proofErr w:type="spellEnd"/>
+            <w:r>
+              <w:t>” as the client name</w:t>
             </w:r>
           </w:p>
           <w:p>
@@ -3600,11 +4044,33 @@
                 <w:b/>
               </w:rPr>
             </w:pPr>
-            <w:r>
-              <w:rPr>
-                <w:b/>
-              </w:rPr>
-              <w:t xml:space="preserve">Wayenard Sey / </w:t>
+            <w:proofErr w:type="spellStart"/>
+            <w:r>
+              <w:rPr>
+                <w:b/>
+              </w:rPr>
+              <w:t>Wayenard</w:t>
+            </w:r>
+            <w:proofErr w:type="spellEnd"/>
+            <w:r>
+              <w:rPr>
+                <w:b/>
+              </w:rPr>
+              <w:t xml:space="preserve"> </w:t>
+            </w:r>
+            <w:proofErr w:type="spellStart"/>
+            <w:r>
+              <w:rPr>
+                <w:b/>
+              </w:rPr>
+              <w:t>Sey</w:t>
+            </w:r>
+            <w:proofErr w:type="spellEnd"/>
+            <w:r>
+              <w:rPr>
+                <w:b/>
+              </w:rPr>
+              <w:t xml:space="preserve"> / </w:t>
             </w:r>
             <w:r>
               <w:rPr>
@@ -3635,11 +4101,45 @@
             </w:pPr>
           </w:p>
           <w:p>
-            <w:r>
-              <w:rPr>
-                <w:b/>
-              </w:rPr>
-              <w:t>Wayenard Sey / 03-06-16</w:t>
+            <w:proofErr w:type="spellStart"/>
+            <w:r>
+              <w:rPr>
+                <w:b/>
+              </w:rPr>
+              <w:t>Wayenard</w:t>
+            </w:r>
+            <w:proofErr w:type="spellEnd"/>
+            <w:r>
+              <w:rPr>
+                <w:b/>
+              </w:rPr>
+              <w:t xml:space="preserve"> </w:t>
+            </w:r>
+            <w:proofErr w:type="spellStart"/>
+            <w:r>
+              <w:rPr>
+                <w:b/>
+              </w:rPr>
+              <w:t>Sey</w:t>
+            </w:r>
+            <w:proofErr w:type="spellEnd"/>
+            <w:r>
+              <w:rPr>
+                <w:b/>
+              </w:rPr>
+              <w:t xml:space="preserve"> / 03-0</w:t>
+            </w:r>
+            <w:r>
+              <w:rPr>
+                <w:b/>
+              </w:rPr>
+              <w:t>5</w:t>
+            </w:r>
+            <w:r>
+              <w:rPr>
+                <w:b/>
+              </w:rPr>
+              <w:t>-16</w:t>
             </w:r>
           </w:p>
         </w:tc>
@@ -3726,7 +4226,15 @@
               <w:spacing w:after="0"/>
             </w:pPr>
             <w:r>
-              <w:t>1. Enter “Waye” as the client name</w:t>
+              <w:t>1. Enter “</w:t>
+            </w:r>
+            <w:proofErr w:type="spellStart"/>
+            <w:r>
+              <w:t>Waye</w:t>
+            </w:r>
+            <w:proofErr w:type="spellEnd"/>
+            <w:r>
+              <w:t>” as the client name</w:t>
             </w:r>
           </w:p>
           <w:p>
@@ -3891,11 +4399,33 @@
                 <w:b/>
               </w:rPr>
             </w:pPr>
-            <w:r>
-              <w:rPr>
-                <w:b/>
-              </w:rPr>
-              <w:t xml:space="preserve">Wayenard Sey / </w:t>
+            <w:proofErr w:type="spellStart"/>
+            <w:r>
+              <w:rPr>
+                <w:b/>
+              </w:rPr>
+              <w:t>Wayenard</w:t>
+            </w:r>
+            <w:proofErr w:type="spellEnd"/>
+            <w:r>
+              <w:rPr>
+                <w:b/>
+              </w:rPr>
+              <w:t xml:space="preserve"> </w:t>
+            </w:r>
+            <w:proofErr w:type="spellStart"/>
+            <w:r>
+              <w:rPr>
+                <w:b/>
+              </w:rPr>
+              <w:t>Sey</w:t>
+            </w:r>
+            <w:proofErr w:type="spellEnd"/>
+            <w:r>
+              <w:rPr>
+                <w:b/>
+              </w:rPr>
+              <w:t xml:space="preserve"> / </w:t>
             </w:r>
             <w:r>
               <w:rPr>
@@ -3912,11 +4442,45 @@
             </w:pPr>
           </w:p>
           <w:p>
-            <w:r>
-              <w:rPr>
-                <w:b/>
-              </w:rPr>
-              <w:t>Wayenard Sey / 03-06-16</w:t>
+            <w:proofErr w:type="spellStart"/>
+            <w:r>
+              <w:rPr>
+                <w:b/>
+              </w:rPr>
+              <w:t>Wayenard</w:t>
+            </w:r>
+            <w:proofErr w:type="spellEnd"/>
+            <w:r>
+              <w:rPr>
+                <w:b/>
+              </w:rPr>
+              <w:t xml:space="preserve"> </w:t>
+            </w:r>
+            <w:proofErr w:type="spellStart"/>
+            <w:r>
+              <w:rPr>
+                <w:b/>
+              </w:rPr>
+              <w:t>Sey</w:t>
+            </w:r>
+            <w:proofErr w:type="spellEnd"/>
+            <w:r>
+              <w:rPr>
+                <w:b/>
+              </w:rPr>
+              <w:t xml:space="preserve"> / 03-0</w:t>
+            </w:r>
+            <w:r>
+              <w:rPr>
+                <w:b/>
+              </w:rPr>
+              <w:t>5</w:t>
+            </w:r>
+            <w:r>
+              <w:rPr>
+                <w:b/>
+              </w:rPr>
+              <w:t>-16</w:t>
             </w:r>
           </w:p>
         </w:tc>
@@ -4002,7 +4566,15 @@
               <w:spacing w:after="0"/>
             </w:pPr>
             <w:r>
-              <w:t>1. Enter “Waye” as the client name</w:t>
+              <w:t>1. Enter “</w:t>
+            </w:r>
+            <w:proofErr w:type="spellStart"/>
+            <w:r>
+              <w:t>Waye</w:t>
+            </w:r>
+            <w:proofErr w:type="spellEnd"/>
+            <w:r>
+              <w:t>” as the client name</w:t>
             </w:r>
           </w:p>
           <w:p>
@@ -4169,11 +4741,33 @@
                 <w:b/>
               </w:rPr>
             </w:pPr>
-            <w:r>
-              <w:rPr>
-                <w:b/>
-              </w:rPr>
-              <w:t xml:space="preserve">Wayenard Sey / </w:t>
+            <w:proofErr w:type="spellStart"/>
+            <w:r>
+              <w:rPr>
+                <w:b/>
+              </w:rPr>
+              <w:t>Wayenard</w:t>
+            </w:r>
+            <w:proofErr w:type="spellEnd"/>
+            <w:r>
+              <w:rPr>
+                <w:b/>
+              </w:rPr>
+              <w:t xml:space="preserve"> </w:t>
+            </w:r>
+            <w:proofErr w:type="spellStart"/>
+            <w:r>
+              <w:rPr>
+                <w:b/>
+              </w:rPr>
+              <w:t>Sey</w:t>
+            </w:r>
+            <w:proofErr w:type="spellEnd"/>
+            <w:r>
+              <w:rPr>
+                <w:b/>
+              </w:rPr>
+              <w:t xml:space="preserve"> / </w:t>
             </w:r>
             <w:r>
               <w:rPr>
@@ -4190,11 +4784,45 @@
             </w:pPr>
           </w:p>
           <w:p>
-            <w:r>
-              <w:rPr>
-                <w:b/>
-              </w:rPr>
-              <w:t>Wayenard Sey / 03-06-16</w:t>
+            <w:proofErr w:type="spellStart"/>
+            <w:r>
+              <w:rPr>
+                <w:b/>
+              </w:rPr>
+              <w:t>Wayenard</w:t>
+            </w:r>
+            <w:proofErr w:type="spellEnd"/>
+            <w:r>
+              <w:rPr>
+                <w:b/>
+              </w:rPr>
+              <w:t xml:space="preserve"> </w:t>
+            </w:r>
+            <w:proofErr w:type="spellStart"/>
+            <w:r>
+              <w:rPr>
+                <w:b/>
+              </w:rPr>
+              <w:t>Sey</w:t>
+            </w:r>
+            <w:proofErr w:type="spellEnd"/>
+            <w:r>
+              <w:rPr>
+                <w:b/>
+              </w:rPr>
+              <w:t xml:space="preserve"> / 03-0</w:t>
+            </w:r>
+            <w:r>
+              <w:rPr>
+                <w:b/>
+              </w:rPr>
+              <w:t>5</w:t>
+            </w:r>
+            <w:r>
+              <w:rPr>
+                <w:b/>
+              </w:rPr>
+              <w:t>-16</w:t>
             </w:r>
           </w:p>
         </w:tc>
@@ -4278,7 +4906,15 @@
               <w:spacing w:after="0"/>
             </w:pPr>
             <w:r>
-              <w:t>1. Enter “Waye” as the client name</w:t>
+              <w:t>1. Enter “</w:t>
+            </w:r>
+            <w:proofErr w:type="spellStart"/>
+            <w:r>
+              <w:t>Waye</w:t>
+            </w:r>
+            <w:proofErr w:type="spellEnd"/>
+            <w:r>
+              <w:t>” as the client name</w:t>
             </w:r>
           </w:p>
           <w:p>
@@ -4437,11 +5073,33 @@
                 <w:b/>
               </w:rPr>
             </w:pPr>
-            <w:r>
-              <w:rPr>
-                <w:b/>
-              </w:rPr>
-              <w:t xml:space="preserve">Wayenard Sey / </w:t>
+            <w:proofErr w:type="spellStart"/>
+            <w:r>
+              <w:rPr>
+                <w:b/>
+              </w:rPr>
+              <w:t>Wayenard</w:t>
+            </w:r>
+            <w:proofErr w:type="spellEnd"/>
+            <w:r>
+              <w:rPr>
+                <w:b/>
+              </w:rPr>
+              <w:t xml:space="preserve"> </w:t>
+            </w:r>
+            <w:proofErr w:type="spellStart"/>
+            <w:r>
+              <w:rPr>
+                <w:b/>
+              </w:rPr>
+              <w:t>Sey</w:t>
+            </w:r>
+            <w:proofErr w:type="spellEnd"/>
+            <w:r>
+              <w:rPr>
+                <w:b/>
+              </w:rPr>
+              <w:t xml:space="preserve"> / </w:t>
             </w:r>
             <w:r>
               <w:rPr>
@@ -4458,11 +5116,45 @@
             </w:pPr>
           </w:p>
           <w:p>
-            <w:r>
-              <w:rPr>
-                <w:b/>
-              </w:rPr>
-              <w:t>Wayenard Sey / 03-06-16</w:t>
+            <w:proofErr w:type="spellStart"/>
+            <w:r>
+              <w:rPr>
+                <w:b/>
+              </w:rPr>
+              <w:t>Wayenard</w:t>
+            </w:r>
+            <w:proofErr w:type="spellEnd"/>
+            <w:r>
+              <w:rPr>
+                <w:b/>
+              </w:rPr>
+              <w:t xml:space="preserve"> </w:t>
+            </w:r>
+            <w:proofErr w:type="spellStart"/>
+            <w:r>
+              <w:rPr>
+                <w:b/>
+              </w:rPr>
+              <w:t>Sey</w:t>
+            </w:r>
+            <w:proofErr w:type="spellEnd"/>
+            <w:r>
+              <w:rPr>
+                <w:b/>
+              </w:rPr>
+              <w:t xml:space="preserve"> / 03-0</w:t>
+            </w:r>
+            <w:r>
+              <w:rPr>
+                <w:b/>
+              </w:rPr>
+              <w:t>5</w:t>
+            </w:r>
+            <w:r>
+              <w:rPr>
+                <w:b/>
+              </w:rPr>
+              <w:t>-16</w:t>
             </w:r>
           </w:p>
         </w:tc>
@@ -4546,7 +5238,15 @@
               <w:spacing w:after="0"/>
             </w:pPr>
             <w:r>
-              <w:t>1. Enter “Waye” as the client name</w:t>
+              <w:t>1. Enter “</w:t>
+            </w:r>
+            <w:proofErr w:type="spellStart"/>
+            <w:r>
+              <w:t>Waye</w:t>
+            </w:r>
+            <w:proofErr w:type="spellEnd"/>
+            <w:r>
+              <w:t>” as the client name</w:t>
             </w:r>
           </w:p>
           <w:p>
@@ -4711,26 +5411,82 @@
                 <w:b/>
               </w:rPr>
             </w:pPr>
-            <w:r>
-              <w:rPr>
-                <w:b/>
-              </w:rPr>
-              <w:t>Wayenard Sey / 03-04-16</w:t>
-            </w:r>
-          </w:p>
-          <w:p>
-            <w:pPr>
-              <w:rPr>
-                <w:b/>
-              </w:rPr>
-            </w:pPr>
-          </w:p>
-          <w:p>
-            <w:r>
-              <w:rPr>
-                <w:b/>
-              </w:rPr>
-              <w:t>Wayenard Sey / 03-06-16</w:t>
+            <w:proofErr w:type="spellStart"/>
+            <w:r>
+              <w:rPr>
+                <w:b/>
+              </w:rPr>
+              <w:t>Wayenard</w:t>
+            </w:r>
+            <w:proofErr w:type="spellEnd"/>
+            <w:r>
+              <w:rPr>
+                <w:b/>
+              </w:rPr>
+              <w:t xml:space="preserve"> </w:t>
+            </w:r>
+            <w:proofErr w:type="spellStart"/>
+            <w:r>
+              <w:rPr>
+                <w:b/>
+              </w:rPr>
+              <w:t>Sey</w:t>
+            </w:r>
+            <w:proofErr w:type="spellEnd"/>
+            <w:r>
+              <w:rPr>
+                <w:b/>
+              </w:rPr>
+              <w:t xml:space="preserve"> / 03-04-16</w:t>
+            </w:r>
+          </w:p>
+          <w:p>
+            <w:pPr>
+              <w:rPr>
+                <w:b/>
+              </w:rPr>
+            </w:pPr>
+          </w:p>
+          <w:p>
+            <w:proofErr w:type="spellStart"/>
+            <w:r>
+              <w:rPr>
+                <w:b/>
+              </w:rPr>
+              <w:t>Wayenard</w:t>
+            </w:r>
+            <w:proofErr w:type="spellEnd"/>
+            <w:r>
+              <w:rPr>
+                <w:b/>
+              </w:rPr>
+              <w:t xml:space="preserve"> </w:t>
+            </w:r>
+            <w:proofErr w:type="spellStart"/>
+            <w:r>
+              <w:rPr>
+                <w:b/>
+              </w:rPr>
+              <w:t>Sey</w:t>
+            </w:r>
+            <w:proofErr w:type="spellEnd"/>
+            <w:r>
+              <w:rPr>
+                <w:b/>
+              </w:rPr>
+              <w:t xml:space="preserve"> / 03-0</w:t>
+            </w:r>
+            <w:r>
+              <w:rPr>
+                <w:b/>
+              </w:rPr>
+              <w:t>5</w:t>
+            </w:r>
+            <w:r>
+              <w:rPr>
+                <w:b/>
+              </w:rPr>
+              <w:t>-16</w:t>
             </w:r>
           </w:p>
         </w:tc>
@@ -4816,7 +5572,15 @@
               <w:spacing w:after="0"/>
             </w:pPr>
             <w:r>
-              <w:t>1. Enter “Waye” as the client name</w:t>
+              <w:t>1. Enter “</w:t>
+            </w:r>
+            <w:proofErr w:type="spellStart"/>
+            <w:r>
+              <w:t>Waye</w:t>
+            </w:r>
+            <w:proofErr w:type="spellEnd"/>
+            <w:r>
+              <w:t>” as the client name</w:t>
             </w:r>
           </w:p>
           <w:p>
@@ -4986,26 +5750,82 @@
                 <w:b/>
               </w:rPr>
             </w:pPr>
-            <w:r>
-              <w:rPr>
-                <w:b/>
-              </w:rPr>
-              <w:t>Wayenard Sey / 03-04-16</w:t>
-            </w:r>
-          </w:p>
-          <w:p>
-            <w:pPr>
-              <w:rPr>
-                <w:b/>
-              </w:rPr>
-            </w:pPr>
-          </w:p>
-          <w:p>
-            <w:r>
-              <w:rPr>
-                <w:b/>
-              </w:rPr>
-              <w:t>Wayenard Sey / 03-06-16</w:t>
+            <w:proofErr w:type="spellStart"/>
+            <w:r>
+              <w:rPr>
+                <w:b/>
+              </w:rPr>
+              <w:t>Wayenard</w:t>
+            </w:r>
+            <w:proofErr w:type="spellEnd"/>
+            <w:r>
+              <w:rPr>
+                <w:b/>
+              </w:rPr>
+              <w:t xml:space="preserve"> </w:t>
+            </w:r>
+            <w:proofErr w:type="spellStart"/>
+            <w:r>
+              <w:rPr>
+                <w:b/>
+              </w:rPr>
+              <w:t>Sey</w:t>
+            </w:r>
+            <w:proofErr w:type="spellEnd"/>
+            <w:r>
+              <w:rPr>
+                <w:b/>
+              </w:rPr>
+              <w:t xml:space="preserve"> / 03-04-16</w:t>
+            </w:r>
+          </w:p>
+          <w:p>
+            <w:pPr>
+              <w:rPr>
+                <w:b/>
+              </w:rPr>
+            </w:pPr>
+          </w:p>
+          <w:p>
+            <w:proofErr w:type="spellStart"/>
+            <w:r>
+              <w:rPr>
+                <w:b/>
+              </w:rPr>
+              <w:t>Wayenard</w:t>
+            </w:r>
+            <w:proofErr w:type="spellEnd"/>
+            <w:r>
+              <w:rPr>
+                <w:b/>
+              </w:rPr>
+              <w:t xml:space="preserve"> </w:t>
+            </w:r>
+            <w:proofErr w:type="spellStart"/>
+            <w:r>
+              <w:rPr>
+                <w:b/>
+              </w:rPr>
+              <w:t>Sey</w:t>
+            </w:r>
+            <w:proofErr w:type="spellEnd"/>
+            <w:r>
+              <w:rPr>
+                <w:b/>
+              </w:rPr>
+              <w:t xml:space="preserve"> / 03-0</w:t>
+            </w:r>
+            <w:r>
+              <w:rPr>
+                <w:b/>
+              </w:rPr>
+              <w:t>5</w:t>
+            </w:r>
+            <w:r>
+              <w:rPr>
+                <w:b/>
+              </w:rPr>
+              <w:t>-16</w:t>
             </w:r>
           </w:p>
         </w:tc>
@@ -5619,7 +6439,15 @@
               <w:spacing w:after="0"/>
             </w:pPr>
             <w:r>
-              <w:t>2. Input “Waye” as client name</w:t>
+              <w:t>2. Input “</w:t>
+            </w:r>
+            <w:proofErr w:type="spellStart"/>
+            <w:r>
+              <w:t>Waye</w:t>
+            </w:r>
+            <w:proofErr w:type="spellEnd"/>
+            <w:r>
+              <w:t>” as client name</w:t>
             </w:r>
           </w:p>
         </w:tc>
@@ -5722,30 +6550,12 @@
           </w:p>
           <w:p>
             <w:r>
-              <w:t xml:space="preserve">1. </w:t>
-            </w:r>
-            <w:r>
-              <w:t>C</w:t>
-            </w:r>
-            <w:r>
-              <w:t>lient orders shown matches the client orders that were added</w:t>
-            </w:r>
-          </w:p>
-          <w:p>
-            <w:r>
-              <w:t>2</w:t>
-            </w:r>
-            <w:r>
-              <w:t>.</w:t>
-            </w:r>
-            <w:r>
-              <w:t xml:space="preserve"> </w:t>
-            </w:r>
-            <w:r>
-              <w:t>T</w:t>
-            </w:r>
-            <w:r>
-              <w:t>otal quantity per product is computed and displayed properly</w:t>
+              <w:t>1. Client orders shown matches the client orders that were added</w:t>
+            </w:r>
+          </w:p>
+          <w:p>
+            <w:r>
+              <w:t>2. Total quantity per product is computed and displayed properly</w:t>
             </w:r>
           </w:p>
         </w:tc>
@@ -5769,12 +6579,34 @@
                 <w:b/>
               </w:rPr>
             </w:pPr>
+            <w:proofErr w:type="spellStart"/>
             <w:r>
               <w:rPr>
                 <w:b/>
               </w:rPr>
               <w:lastRenderedPageBreak/>
-              <w:t xml:space="preserve">Wayenard Sey / </w:t>
+              <w:t>Wayenard</w:t>
+            </w:r>
+            <w:proofErr w:type="spellEnd"/>
+            <w:r>
+              <w:rPr>
+                <w:b/>
+              </w:rPr>
+              <w:t xml:space="preserve"> </w:t>
+            </w:r>
+            <w:proofErr w:type="spellStart"/>
+            <w:r>
+              <w:rPr>
+                <w:b/>
+              </w:rPr>
+              <w:t>Sey</w:t>
+            </w:r>
+            <w:proofErr w:type="spellEnd"/>
+            <w:r>
+              <w:rPr>
+                <w:b/>
+              </w:rPr>
+              <w:t xml:space="preserve"> / </w:t>
             </w:r>
             <w:r>
               <w:rPr>
@@ -5811,17 +6643,39 @@
             </w:pPr>
           </w:p>
           <w:p>
-            <w:r>
-              <w:rPr>
-                <w:b/>
-              </w:rPr>
-              <w:t>Wayenard Sey / 03-0</w:t>
-            </w:r>
-            <w:r>
-              <w:rPr>
-                <w:b/>
-              </w:rPr>
-              <w:t>7</w:t>
+            <w:proofErr w:type="spellStart"/>
+            <w:r>
+              <w:rPr>
+                <w:b/>
+              </w:rPr>
+              <w:t>Wayenard</w:t>
+            </w:r>
+            <w:proofErr w:type="spellEnd"/>
+            <w:r>
+              <w:rPr>
+                <w:b/>
+              </w:rPr>
+              <w:t xml:space="preserve"> </w:t>
+            </w:r>
+            <w:proofErr w:type="spellStart"/>
+            <w:r>
+              <w:rPr>
+                <w:b/>
+              </w:rPr>
+              <w:t>Sey</w:t>
+            </w:r>
+            <w:proofErr w:type="spellEnd"/>
+            <w:r>
+              <w:rPr>
+                <w:b/>
+              </w:rPr>
+              <w:t xml:space="preserve"> / 03-0</w:t>
+            </w:r>
+            <w:r>
+              <w:rPr>
+                <w:b/>
+              </w:rPr>
+              <w:t>6</w:t>
             </w:r>
             <w:r>
               <w:rPr>
@@ -5995,11 +6849,33 @@
             </w:tcMar>
           </w:tcPr>
           <w:p>
-            <w:r>
-              <w:rPr>
-                <w:b/>
-              </w:rPr>
-              <w:t xml:space="preserve">Wayenard Sey / </w:t>
+            <w:proofErr w:type="spellStart"/>
+            <w:r>
+              <w:rPr>
+                <w:b/>
+              </w:rPr>
+              <w:t>Wayenard</w:t>
+            </w:r>
+            <w:proofErr w:type="spellEnd"/>
+            <w:r>
+              <w:rPr>
+                <w:b/>
+              </w:rPr>
+              <w:t xml:space="preserve"> </w:t>
+            </w:r>
+            <w:proofErr w:type="spellStart"/>
+            <w:r>
+              <w:rPr>
+                <w:b/>
+              </w:rPr>
+              <w:t>Sey</w:t>
+            </w:r>
+            <w:proofErr w:type="spellEnd"/>
+            <w:r>
+              <w:rPr>
+                <w:b/>
+              </w:rPr>
+              <w:t xml:space="preserve"> / </w:t>
             </w:r>
             <w:r>
               <w:rPr>
@@ -6187,11 +7063,33 @@
             </w:tcMar>
           </w:tcPr>
           <w:p>
-            <w:r>
-              <w:rPr>
-                <w:b/>
-              </w:rPr>
-              <w:t xml:space="preserve">Wayenard Sey / </w:t>
+            <w:proofErr w:type="spellStart"/>
+            <w:r>
+              <w:rPr>
+                <w:b/>
+              </w:rPr>
+              <w:t>Wayenard</w:t>
+            </w:r>
+            <w:proofErr w:type="spellEnd"/>
+            <w:r>
+              <w:rPr>
+                <w:b/>
+              </w:rPr>
+              <w:t xml:space="preserve"> </w:t>
+            </w:r>
+            <w:proofErr w:type="spellStart"/>
+            <w:r>
+              <w:rPr>
+                <w:b/>
+              </w:rPr>
+              <w:t>Sey</w:t>
+            </w:r>
+            <w:proofErr w:type="spellEnd"/>
+            <w:r>
+              <w:rPr>
+                <w:b/>
+              </w:rPr>
+              <w:t xml:space="preserve"> / </w:t>
             </w:r>
             <w:r>
               <w:rPr>
@@ -6364,11 +7262,33 @@
             </w:tcMar>
           </w:tcPr>
           <w:p>
-            <w:r>
-              <w:rPr>
-                <w:b/>
-              </w:rPr>
-              <w:t>Wayenard Sey /</w:t>
+            <w:proofErr w:type="spellStart"/>
+            <w:r>
+              <w:rPr>
+                <w:b/>
+              </w:rPr>
+              <w:t>Wayenard</w:t>
+            </w:r>
+            <w:proofErr w:type="spellEnd"/>
+            <w:r>
+              <w:rPr>
+                <w:b/>
+              </w:rPr>
+              <w:t xml:space="preserve"> </w:t>
+            </w:r>
+            <w:proofErr w:type="spellStart"/>
+            <w:r>
+              <w:rPr>
+                <w:b/>
+              </w:rPr>
+              <w:t>Sey</w:t>
+            </w:r>
+            <w:proofErr w:type="spellEnd"/>
+            <w:r>
+              <w:rPr>
+                <w:b/>
+              </w:rPr>
+              <w:t xml:space="preserve"> /</w:t>
             </w:r>
             <w:r>
               <w:rPr>
@@ -6492,7 +7412,15 @@
               <w:spacing w:after="0"/>
             </w:pPr>
             <w:r>
-              <w:t>5. Input “Waye” as client name</w:t>
+              <w:t>5. Input “</w:t>
+            </w:r>
+            <w:proofErr w:type="spellStart"/>
+            <w:r>
+              <w:t>Waye</w:t>
+            </w:r>
+            <w:proofErr w:type="spellEnd"/>
+            <w:r>
+              <w:t>” as client name</w:t>
             </w:r>
           </w:p>
         </w:tc>
@@ -6571,13 +7499,7 @@
               <w:t>2</w:t>
             </w:r>
             <w:r>
-              <w:t xml:space="preserve">. </w:t>
-            </w:r>
-            <w:r>
-              <w:t>C</w:t>
-            </w:r>
-            <w:r>
-              <w:t>hanging filters will not mess up the client orders and total shown</w:t>
+              <w:t>. Changing filters will not mess up the client orders and total shown</w:t>
             </w:r>
           </w:p>
         </w:tc>
@@ -6601,11 +7523,33 @@
                 <w:b/>
               </w:rPr>
             </w:pPr>
-            <w:r>
-              <w:rPr>
-                <w:b/>
-              </w:rPr>
-              <w:t>Wayenard Sey /</w:t>
+            <w:proofErr w:type="spellStart"/>
+            <w:r>
+              <w:rPr>
+                <w:b/>
+              </w:rPr>
+              <w:t>Wayenard</w:t>
+            </w:r>
+            <w:proofErr w:type="spellEnd"/>
+            <w:r>
+              <w:rPr>
+                <w:b/>
+              </w:rPr>
+              <w:t xml:space="preserve"> </w:t>
+            </w:r>
+            <w:proofErr w:type="spellStart"/>
+            <w:r>
+              <w:rPr>
+                <w:b/>
+              </w:rPr>
+              <w:t>Sey</w:t>
+            </w:r>
+            <w:proofErr w:type="spellEnd"/>
+            <w:r>
+              <w:rPr>
+                <w:b/>
+              </w:rPr>
+              <w:t xml:space="preserve"> /</w:t>
             </w:r>
             <w:r>
               <w:rPr>
@@ -6643,11 +7587,45 @@
             </w:pPr>
           </w:p>
           <w:p>
-            <w:r>
-              <w:rPr>
-                <w:b/>
-              </w:rPr>
-              <w:t>Wayenard Sey / 03-07-16</w:t>
+            <w:proofErr w:type="spellStart"/>
+            <w:r>
+              <w:rPr>
+                <w:b/>
+              </w:rPr>
+              <w:t>Wayenard</w:t>
+            </w:r>
+            <w:proofErr w:type="spellEnd"/>
+            <w:r>
+              <w:rPr>
+                <w:b/>
+              </w:rPr>
+              <w:t xml:space="preserve"> </w:t>
+            </w:r>
+            <w:proofErr w:type="spellStart"/>
+            <w:r>
+              <w:rPr>
+                <w:b/>
+              </w:rPr>
+              <w:t>Sey</w:t>
+            </w:r>
+            <w:proofErr w:type="spellEnd"/>
+            <w:r>
+              <w:rPr>
+                <w:b/>
+              </w:rPr>
+              <w:t xml:space="preserve"> / 03-0</w:t>
+            </w:r>
+            <w:r>
+              <w:rPr>
+                <w:b/>
+              </w:rPr>
+              <w:t>6</w:t>
+            </w:r>
+            <w:r>
+              <w:rPr>
+                <w:b/>
+              </w:rPr>
+              <w:t>-16</w:t>
             </w:r>
           </w:p>
         </w:tc>
@@ -6741,7 +7719,15 @@
               <w:spacing w:after="0"/>
             </w:pPr>
             <w:r>
-              <w:t>2. Input “Waye” as client name</w:t>
+              <w:t>2. Input “</w:t>
+            </w:r>
+            <w:proofErr w:type="spellStart"/>
+            <w:r>
+              <w:t>Waye</w:t>
+            </w:r>
+            <w:proofErr w:type="spellEnd"/>
+            <w:r>
+              <w:t>” as client name</w:t>
             </w:r>
           </w:p>
           <w:p>
@@ -6849,13 +7835,7 @@
               <w:t>2</w:t>
             </w:r>
             <w:r>
-              <w:t xml:space="preserve">. </w:t>
-            </w:r>
-            <w:r>
-              <w:t>C</w:t>
-            </w:r>
-            <w:r>
-              <w:t xml:space="preserve">hanging filters will not mess </w:t>
+              <w:t xml:space="preserve">. Changing filters will not mess </w:t>
             </w:r>
             <w:r>
               <w:lastRenderedPageBreak/>
@@ -6883,12 +7863,34 @@
                 <w:b/>
               </w:rPr>
             </w:pPr>
+            <w:proofErr w:type="spellStart"/>
             <w:r>
               <w:rPr>
                 <w:b/>
               </w:rPr>
               <w:lastRenderedPageBreak/>
-              <w:t>Wayenard Sey /</w:t>
+              <w:t>Wayenard</w:t>
+            </w:r>
+            <w:proofErr w:type="spellEnd"/>
+            <w:r>
+              <w:rPr>
+                <w:b/>
+              </w:rPr>
+              <w:t xml:space="preserve"> </w:t>
+            </w:r>
+            <w:proofErr w:type="spellStart"/>
+            <w:r>
+              <w:rPr>
+                <w:b/>
+              </w:rPr>
+              <w:t>Sey</w:t>
+            </w:r>
+            <w:proofErr w:type="spellEnd"/>
+            <w:r>
+              <w:rPr>
+                <w:b/>
+              </w:rPr>
+              <w:t xml:space="preserve"> /</w:t>
             </w:r>
             <w:r>
               <w:rPr>
@@ -6919,18 +7921,52 @@
             </w:pPr>
           </w:p>
           <w:p>
-            <w:r>
-              <w:rPr>
-                <w:b/>
-              </w:rPr>
-              <w:t>Wayenard Sey / 03-</w:t>
+            <w:proofErr w:type="spellStart"/>
+            <w:r>
+              <w:rPr>
+                <w:b/>
+              </w:rPr>
+              <w:t>Wayenard</w:t>
+            </w:r>
+            <w:proofErr w:type="spellEnd"/>
+            <w:r>
+              <w:rPr>
+                <w:b/>
+              </w:rPr>
+              <w:t xml:space="preserve"> </w:t>
+            </w:r>
+            <w:proofErr w:type="spellStart"/>
+            <w:r>
+              <w:rPr>
+                <w:b/>
+              </w:rPr>
+              <w:t>Sey</w:t>
+            </w:r>
+            <w:proofErr w:type="spellEnd"/>
+            <w:r>
+              <w:rPr>
+                <w:b/>
+              </w:rPr>
+              <w:t xml:space="preserve"> / 03-</w:t>
             </w:r>
             <w:r>
               <w:rPr>
                 <w:b/>
               </w:rPr>
               <w:lastRenderedPageBreak/>
-              <w:t>07-16</w:t>
+              <w:t>0</w:t>
+            </w:r>
+            <w:r>
+              <w:rPr>
+                <w:b/>
+              </w:rPr>
+              <w:t>6</w:t>
+            </w:r>
+            <w:r>
+              <w:rPr>
+                <w:b/>
+              </w:rPr>
+              <w:t>-16</w:t>
             </w:r>
           </w:p>
         </w:tc>
@@ -7563,11 +8599,33 @@
             </w:tcMar>
           </w:tcPr>
           <w:p>
-            <w:r>
-              <w:rPr>
-                <w:b/>
-              </w:rPr>
-              <w:t xml:space="preserve">Wayenard Sey / </w:t>
+            <w:proofErr w:type="spellStart"/>
+            <w:r>
+              <w:rPr>
+                <w:b/>
+              </w:rPr>
+              <w:t>Wayenard</w:t>
+            </w:r>
+            <w:proofErr w:type="spellEnd"/>
+            <w:r>
+              <w:rPr>
+                <w:b/>
+              </w:rPr>
+              <w:t xml:space="preserve"> </w:t>
+            </w:r>
+            <w:proofErr w:type="spellStart"/>
+            <w:r>
+              <w:rPr>
+                <w:b/>
+              </w:rPr>
+              <w:t>Sey</w:t>
+            </w:r>
+            <w:proofErr w:type="spellEnd"/>
+            <w:r>
+              <w:rPr>
+                <w:b/>
+              </w:rPr>
+              <w:t xml:space="preserve"> / </w:t>
             </w:r>
             <w:r>
               <w:rPr>
@@ -7751,13 +8809,7 @@
               <w:t>2</w:t>
             </w:r>
             <w:r>
-              <w:t xml:space="preserve">. Verify that a window informing the tester “No </w:t>
-            </w:r>
-            <w:r>
-              <w:t>Client Orders Found</w:t>
-            </w:r>
-            <w:r>
-              <w:t>” will appear if no pending client orders exist in the order management database</w:t>
+              <w:t>. Verify that a window informing the tester “No Client Orders Found” will appear if no pending client orders exist in the order management database</w:t>
             </w:r>
           </w:p>
         </w:tc>
@@ -7781,11 +8833,33 @@
                 <w:b/>
               </w:rPr>
             </w:pPr>
-            <w:r>
-              <w:rPr>
-                <w:b/>
-              </w:rPr>
-              <w:t xml:space="preserve">Wayenard Sey / </w:t>
+            <w:proofErr w:type="spellStart"/>
+            <w:r>
+              <w:rPr>
+                <w:b/>
+              </w:rPr>
+              <w:t>Wayenard</w:t>
+            </w:r>
+            <w:proofErr w:type="spellEnd"/>
+            <w:r>
+              <w:rPr>
+                <w:b/>
+              </w:rPr>
+              <w:t xml:space="preserve"> </w:t>
+            </w:r>
+            <w:proofErr w:type="spellStart"/>
+            <w:r>
+              <w:rPr>
+                <w:b/>
+              </w:rPr>
+              <w:t>Sey</w:t>
+            </w:r>
+            <w:proofErr w:type="spellEnd"/>
+            <w:r>
+              <w:rPr>
+                <w:b/>
+              </w:rPr>
+              <w:t xml:space="preserve"> / </w:t>
             </w:r>
             <w:r>
               <w:rPr>
@@ -7816,18 +8890,42 @@
             </w:pPr>
           </w:p>
           <w:p>
-            <w:r>
-              <w:rPr>
-                <w:b/>
-              </w:rPr>
-              <w:t>Wayenard Sey / 03-0</w:t>
-            </w:r>
-            <w:r>
-              <w:rPr>
-                <w:b/>
-              </w:rPr>
-              <w:t>7</w:t>
-            </w:r>
+            <w:proofErr w:type="spellStart"/>
+            <w:r>
+              <w:rPr>
+                <w:b/>
+              </w:rPr>
+              <w:t>Wayenard</w:t>
+            </w:r>
+            <w:proofErr w:type="spellEnd"/>
+            <w:r>
+              <w:rPr>
+                <w:b/>
+              </w:rPr>
+              <w:t xml:space="preserve"> </w:t>
+            </w:r>
+            <w:proofErr w:type="spellStart"/>
+            <w:r>
+              <w:rPr>
+                <w:b/>
+              </w:rPr>
+              <w:t>Sey</w:t>
+            </w:r>
+            <w:proofErr w:type="spellEnd"/>
+            <w:r>
+              <w:rPr>
+                <w:b/>
+              </w:rPr>
+              <w:t xml:space="preserve"> / 03-0</w:t>
+            </w:r>
+            <w:r>
+              <w:rPr>
+                <w:b/>
+              </w:rPr>
+              <w:t>6</w:t>
+            </w:r>
+            <w:bookmarkStart w:id="10" w:name="_GoBack"/>
+            <w:bookmarkEnd w:id="10"/>
             <w:r>
               <w:rPr>
                 <w:b/>
@@ -7989,11 +9087,33 @@
             </w:tcMar>
           </w:tcPr>
           <w:p>
-            <w:r>
-              <w:rPr>
-                <w:b/>
-              </w:rPr>
-              <w:t>Wayenard Sey /</w:t>
+            <w:proofErr w:type="spellStart"/>
+            <w:r>
+              <w:rPr>
+                <w:b/>
+              </w:rPr>
+              <w:t>Wayenard</w:t>
+            </w:r>
+            <w:proofErr w:type="spellEnd"/>
+            <w:r>
+              <w:rPr>
+                <w:b/>
+              </w:rPr>
+              <w:t xml:space="preserve"> </w:t>
+            </w:r>
+            <w:proofErr w:type="spellStart"/>
+            <w:r>
+              <w:rPr>
+                <w:b/>
+              </w:rPr>
+              <w:t>Sey</w:t>
+            </w:r>
+            <w:proofErr w:type="spellEnd"/>
+            <w:r>
+              <w:rPr>
+                <w:b/>
+              </w:rPr>
+              <w:t xml:space="preserve"> /</w:t>
             </w:r>
             <w:r>
               <w:rPr>
@@ -8097,8 +9217,8 @@
               <w:spacing w:line="276" w:lineRule="auto"/>
               <w:jc w:val="center"/>
             </w:pPr>
-            <w:bookmarkStart w:id="10" w:name="h.rgfwuk5489gl" w:colFirst="0" w:colLast="0"/>
-            <w:bookmarkEnd w:id="10"/>
+            <w:bookmarkStart w:id="11" w:name="h.rgfwuk5489gl" w:colFirst="0" w:colLast="0"/>
+            <w:bookmarkEnd w:id="11"/>
             <w:r>
               <w:rPr>
                 <w:rFonts w:ascii="Calibri" w:eastAsia="Calibri" w:hAnsi="Calibri" w:cs="Calibri"/>
@@ -8140,8 +9260,8 @@
               <w:spacing w:line="276" w:lineRule="auto"/>
               <w:jc w:val="center"/>
             </w:pPr>
-            <w:bookmarkStart w:id="11" w:name="h.phbvps2zkrdi" w:colFirst="0" w:colLast="0"/>
-            <w:bookmarkEnd w:id="11"/>
+            <w:bookmarkStart w:id="12" w:name="h.phbvps2zkrdi" w:colFirst="0" w:colLast="0"/>
+            <w:bookmarkEnd w:id="12"/>
             <w:r>
               <w:rPr>
                 <w:rFonts w:ascii="Calibri" w:eastAsia="Calibri" w:hAnsi="Calibri" w:cs="Calibri"/>
@@ -8219,8 +9339,8 @@
               <w:spacing w:line="276" w:lineRule="auto"/>
               <w:jc w:val="center"/>
             </w:pPr>
-            <w:bookmarkStart w:id="12" w:name="h.ulwtilvxub78" w:colFirst="0" w:colLast="0"/>
-            <w:bookmarkEnd w:id="12"/>
+            <w:bookmarkStart w:id="13" w:name="h.ulwtilvxub78" w:colFirst="0" w:colLast="0"/>
+            <w:bookmarkEnd w:id="13"/>
             <w:r>
               <w:rPr>
                 <w:rFonts w:ascii="Calibri" w:eastAsia="Calibri" w:hAnsi="Calibri" w:cs="Calibri"/>
@@ -8245,8 +9365,8 @@
                 <w:b w:val="0"/>
               </w:rPr>
             </w:pPr>
-            <w:bookmarkStart w:id="13" w:name="h.q299wzzgqfa7" w:colFirst="0" w:colLast="0"/>
-            <w:bookmarkEnd w:id="13"/>
+            <w:bookmarkStart w:id="14" w:name="h.q299wzzgqfa7" w:colFirst="0" w:colLast="0"/>
+            <w:bookmarkEnd w:id="14"/>
             <w:r>
               <w:rPr>
                 <w:rFonts w:ascii="Calibri" w:eastAsia="Calibri" w:hAnsi="Calibri" w:cs="Calibri"/>
@@ -8296,7 +9416,23 @@
                 <w:sz w:val="20"/>
                 <w:szCs w:val="20"/>
               </w:rPr>
-              <w:t>Verify if the confirmation message appears after the administrative officers click done/delivered.</w:t>
+              <w:t xml:space="preserve">Verify if the confirmation message appears after the administrative </w:t>
+            </w:r>
+            <w:proofErr w:type="gramStart"/>
+            <w:r>
+              <w:rPr>
+                <w:sz w:val="20"/>
+                <w:szCs w:val="20"/>
+              </w:rPr>
+              <w:t>officers</w:t>
+            </w:r>
+            <w:proofErr w:type="gramEnd"/>
+            <w:r>
+              <w:rPr>
+                <w:sz w:val="20"/>
+                <w:szCs w:val="20"/>
+              </w:rPr>
+              <w:t xml:space="preserve"> click done/delivered.</w:t>
             </w:r>
           </w:p>
           <w:p>
@@ -8318,7 +9454,23 @@
                 <w:sz w:val="20"/>
                 <w:szCs w:val="20"/>
               </w:rPr>
-              <w:t>Verify if the system displays the message “The client order is delivered.”, after the administrative officers confirm.</w:t>
+              <w:t>Verify if the system displays the message “The client order is delivered.</w:t>
+            </w:r>
+            <w:proofErr w:type="gramStart"/>
+            <w:r>
+              <w:rPr>
+                <w:sz w:val="20"/>
+                <w:szCs w:val="20"/>
+              </w:rPr>
+              <w:t>”,</w:t>
+            </w:r>
+            <w:proofErr w:type="gramEnd"/>
+            <w:r>
+              <w:rPr>
+                <w:sz w:val="20"/>
+                <w:szCs w:val="20"/>
+              </w:rPr>
+              <w:t xml:space="preserve"> after the administrative officers confirm.</w:t>
             </w:r>
           </w:p>
         </w:tc>
@@ -9265,8 +10417,8 @@
               <w:spacing w:line="276" w:lineRule="auto"/>
               <w:jc w:val="center"/>
             </w:pPr>
-            <w:bookmarkStart w:id="14" w:name="h.kj61peprti6j" w:colFirst="0" w:colLast="0"/>
-            <w:bookmarkEnd w:id="14"/>
+            <w:bookmarkStart w:id="15" w:name="h.kj61peprti6j" w:colFirst="0" w:colLast="0"/>
+            <w:bookmarkEnd w:id="15"/>
             <w:r>
               <w:rPr>
                 <w:rFonts w:ascii="Calibri" w:eastAsia="Calibri" w:hAnsi="Calibri" w:cs="Calibri"/>
@@ -9282,8 +10434,19 @@
                 <w:sz w:val="22"/>
                 <w:szCs w:val="22"/>
               </w:rPr>
-              <w:t>Royce Ocampo</w:t>
-            </w:r>
+              <w:t xml:space="preserve">Royce </w:t>
+            </w:r>
+            <w:proofErr w:type="spellStart"/>
+            <w:r>
+              <w:rPr>
+                <w:rFonts w:ascii="Calibri" w:eastAsia="Calibri" w:hAnsi="Calibri" w:cs="Calibri"/>
+                <w:b w:val="0"/>
+                <w:sz w:val="22"/>
+                <w:szCs w:val="22"/>
+              </w:rPr>
+              <w:t>Ocampo</w:t>
+            </w:r>
+            <w:proofErr w:type="spellEnd"/>
           </w:p>
         </w:tc>
         <w:tc>
@@ -9308,8 +10471,8 @@
               <w:spacing w:line="276" w:lineRule="auto"/>
               <w:jc w:val="center"/>
             </w:pPr>
-            <w:bookmarkStart w:id="15" w:name="h.myuc2v7vudaj" w:colFirst="0" w:colLast="0"/>
-            <w:bookmarkEnd w:id="15"/>
+            <w:bookmarkStart w:id="16" w:name="h.myuc2v7vudaj" w:colFirst="0" w:colLast="0"/>
+            <w:bookmarkEnd w:id="16"/>
             <w:r>
               <w:rPr>
                 <w:rFonts w:ascii="Calibri" w:eastAsia="Calibri" w:hAnsi="Calibri" w:cs="Calibri"/>
@@ -9386,8 +10549,9 @@
               <w:spacing w:line="276" w:lineRule="auto"/>
               <w:jc w:val="center"/>
             </w:pPr>
-            <w:bookmarkStart w:id="16" w:name="h.9a4869nwn5mu" w:colFirst="0" w:colLast="0"/>
-            <w:bookmarkEnd w:id="16"/>
+            <w:bookmarkStart w:id="17" w:name="h.9a4869nwn5mu" w:colFirst="0" w:colLast="0"/>
+            <w:bookmarkEnd w:id="17"/>
+            <w:proofErr w:type="gramStart"/>
             <w:r>
               <w:rPr>
                 <w:rFonts w:ascii="Calibri" w:eastAsia="Calibri" w:hAnsi="Calibri" w:cs="Calibri"/>
@@ -9396,6 +10560,7 @@
               </w:rPr>
               <w:t>Objectives :</w:t>
             </w:r>
+            <w:proofErr w:type="gramEnd"/>
           </w:p>
           <w:p>
             <w:pPr>
@@ -9408,7 +10573,15 @@
               <w:contextualSpacing/>
             </w:pPr>
             <w:r>
-              <w:t>The administrative officers select add a product from the main menu.</w:t>
+              <w:t xml:space="preserve">The administrative </w:t>
+            </w:r>
+            <w:proofErr w:type="gramStart"/>
+            <w:r>
+              <w:t>officers</w:t>
+            </w:r>
+            <w:proofErr w:type="gramEnd"/>
+            <w:r>
+              <w:t xml:space="preserve"> select add a product from the main menu.</w:t>
             </w:r>
           </w:p>
           <w:p>
@@ -9422,7 +10595,15 @@
               <w:contextualSpacing/>
             </w:pPr>
             <w:r>
-              <w:t>The system displays the add a product page.</w:t>
+              <w:t xml:space="preserve">The system displays </w:t>
+            </w:r>
+            <w:proofErr w:type="gramStart"/>
+            <w:r>
+              <w:t>the add</w:t>
+            </w:r>
+            <w:proofErr w:type="gramEnd"/>
+            <w:r>
+              <w:t xml:space="preserve"> a product page.</w:t>
             </w:r>
           </w:p>
           <w:p>
@@ -11903,8 +13084,6 @@
                 <w:lang w:val="fil-PH" w:eastAsia="fil-PH"/>
               </w:rPr>
             </w:pPr>
-            <w:bookmarkStart w:id="17" w:name="_GoBack"/>
-            <w:bookmarkEnd w:id="17"/>
             <w:r>
               <w:rPr>
                 <w:rFonts w:eastAsia="Times New Roman" w:cs="Times New Roman"/>
@@ -15991,8 +17170,19 @@
                 <w:sz w:val="22"/>
                 <w:szCs w:val="22"/>
               </w:rPr>
-              <w:t>Royce Ocampo</w:t>
-            </w:r>
+              <w:t xml:space="preserve">Royce </w:t>
+            </w:r>
+            <w:proofErr w:type="spellStart"/>
+            <w:r>
+              <w:rPr>
+                <w:rFonts w:ascii="Calibri" w:eastAsia="Calibri" w:hAnsi="Calibri" w:cs="Calibri"/>
+                <w:b w:val="0"/>
+                <w:sz w:val="22"/>
+                <w:szCs w:val="22"/>
+              </w:rPr>
+              <w:t>Ocampo</w:t>
+            </w:r>
+            <w:proofErr w:type="spellEnd"/>
           </w:p>
         </w:tc>
         <w:tc>
@@ -16103,6 +17293,7 @@
             </w:pPr>
             <w:bookmarkStart w:id="20" w:name="h.l0ono19h9rm5" w:colFirst="0" w:colLast="0"/>
             <w:bookmarkEnd w:id="20"/>
+            <w:proofErr w:type="gramStart"/>
             <w:r>
               <w:rPr>
                 <w:rFonts w:ascii="Calibri" w:eastAsia="Calibri" w:hAnsi="Calibri" w:cs="Calibri"/>
@@ -16111,6 +17302,7 @@
               </w:rPr>
               <w:t>Objectives :</w:t>
             </w:r>
+            <w:proofErr w:type="gramEnd"/>
           </w:p>
           <w:p>
             <w:pPr>
@@ -19504,7 +20696,6 @@
     <w:tblPr>
       <w:tblStyleRowBandSize w:val="1"/>
       <w:tblStyleColBandSize w:val="1"/>
-      <w:tblInd w:w="0" w:type="dxa"/>
       <w:tblCellMar>
         <w:top w:w="55" w:type="dxa"/>
         <w:left w:w="55" w:type="dxa"/>
@@ -19519,11 +20710,8 @@
     <w:tblPr>
       <w:tblStyleRowBandSize w:val="1"/>
       <w:tblStyleColBandSize w:val="1"/>
-      <w:tblInd w:w="0" w:type="dxa"/>
       <w:tblCellMar>
-        <w:top w:w="0" w:type="dxa"/>
         <w:left w:w="115" w:type="dxa"/>
-        <w:bottom w:w="0" w:type="dxa"/>
         <w:right w:w="115" w:type="dxa"/>
       </w:tblCellMar>
     </w:tblPr>
@@ -19534,13 +20722,6 @@
     <w:tblPr>
       <w:tblStyleRowBandSize w:val="1"/>
       <w:tblStyleColBandSize w:val="1"/>
-      <w:tblInd w:w="0" w:type="dxa"/>
-      <w:tblCellMar>
-        <w:top w:w="0" w:type="dxa"/>
-        <w:left w:w="108" w:type="dxa"/>
-        <w:bottom w:w="0" w:type="dxa"/>
-        <w:right w:w="108" w:type="dxa"/>
-      </w:tblCellMar>
     </w:tblPr>
   </w:style>
   <w:style w:type="table" w:customStyle="1" w:styleId="a2">
@@ -19549,11 +20730,8 @@
     <w:tblPr>
       <w:tblStyleRowBandSize w:val="1"/>
       <w:tblStyleColBandSize w:val="1"/>
-      <w:tblInd w:w="0" w:type="dxa"/>
       <w:tblCellMar>
-        <w:top w:w="0" w:type="dxa"/>
         <w:left w:w="115" w:type="dxa"/>
-        <w:bottom w:w="0" w:type="dxa"/>
         <w:right w:w="115" w:type="dxa"/>
       </w:tblCellMar>
     </w:tblPr>
@@ -19564,13 +20742,6 @@
     <w:tblPr>
       <w:tblStyleRowBandSize w:val="1"/>
       <w:tblStyleColBandSize w:val="1"/>
-      <w:tblInd w:w="0" w:type="dxa"/>
-      <w:tblCellMar>
-        <w:top w:w="0" w:type="dxa"/>
-        <w:left w:w="108" w:type="dxa"/>
-        <w:bottom w:w="0" w:type="dxa"/>
-        <w:right w:w="108" w:type="dxa"/>
-      </w:tblCellMar>
     </w:tblPr>
   </w:style>
   <w:style w:type="table" w:customStyle="1" w:styleId="a4">
@@ -19579,11 +20750,8 @@
     <w:tblPr>
       <w:tblStyleRowBandSize w:val="1"/>
       <w:tblStyleColBandSize w:val="1"/>
-      <w:tblInd w:w="0" w:type="dxa"/>
       <w:tblCellMar>
-        <w:top w:w="0" w:type="dxa"/>
         <w:left w:w="115" w:type="dxa"/>
-        <w:bottom w:w="0" w:type="dxa"/>
         <w:right w:w="115" w:type="dxa"/>
       </w:tblCellMar>
     </w:tblPr>
@@ -19594,13 +20762,6 @@
     <w:tblPr>
       <w:tblStyleRowBandSize w:val="1"/>
       <w:tblStyleColBandSize w:val="1"/>
-      <w:tblInd w:w="0" w:type="dxa"/>
-      <w:tblCellMar>
-        <w:top w:w="0" w:type="dxa"/>
-        <w:left w:w="108" w:type="dxa"/>
-        <w:bottom w:w="0" w:type="dxa"/>
-        <w:right w:w="108" w:type="dxa"/>
-      </w:tblCellMar>
     </w:tblPr>
   </w:style>
   <w:style w:type="table" w:customStyle="1" w:styleId="a6">
@@ -19609,11 +20770,8 @@
     <w:tblPr>
       <w:tblStyleRowBandSize w:val="1"/>
       <w:tblStyleColBandSize w:val="1"/>
-      <w:tblInd w:w="0" w:type="dxa"/>
       <w:tblCellMar>
-        <w:top w:w="0" w:type="dxa"/>
         <w:left w:w="115" w:type="dxa"/>
-        <w:bottom w:w="0" w:type="dxa"/>
         <w:right w:w="115" w:type="dxa"/>
       </w:tblCellMar>
     </w:tblPr>
@@ -19624,13 +20782,6 @@
     <w:tblPr>
       <w:tblStyleRowBandSize w:val="1"/>
       <w:tblStyleColBandSize w:val="1"/>
-      <w:tblInd w:w="0" w:type="dxa"/>
-      <w:tblCellMar>
-        <w:top w:w="0" w:type="dxa"/>
-        <w:left w:w="108" w:type="dxa"/>
-        <w:bottom w:w="0" w:type="dxa"/>
-        <w:right w:w="108" w:type="dxa"/>
-      </w:tblCellMar>
     </w:tblPr>
   </w:style>
   <w:style w:type="table" w:customStyle="1" w:styleId="a8">
@@ -19639,11 +20790,8 @@
     <w:tblPr>
       <w:tblStyleRowBandSize w:val="1"/>
       <w:tblStyleColBandSize w:val="1"/>
-      <w:tblInd w:w="0" w:type="dxa"/>
       <w:tblCellMar>
-        <w:top w:w="0" w:type="dxa"/>
         <w:left w:w="115" w:type="dxa"/>
-        <w:bottom w:w="0" w:type="dxa"/>
         <w:right w:w="115" w:type="dxa"/>
       </w:tblCellMar>
     </w:tblPr>
@@ -19654,13 +20802,6 @@
     <w:tblPr>
       <w:tblStyleRowBandSize w:val="1"/>
       <w:tblStyleColBandSize w:val="1"/>
-      <w:tblInd w:w="0" w:type="dxa"/>
-      <w:tblCellMar>
-        <w:top w:w="0" w:type="dxa"/>
-        <w:left w:w="108" w:type="dxa"/>
-        <w:bottom w:w="0" w:type="dxa"/>
-        <w:right w:w="108" w:type="dxa"/>
-      </w:tblCellMar>
     </w:tblPr>
   </w:style>
   <w:style w:type="table" w:customStyle="1" w:styleId="aa">
@@ -19672,11 +20813,8 @@
     <w:tblPr>
       <w:tblStyleRowBandSize w:val="1"/>
       <w:tblStyleColBandSize w:val="1"/>
-      <w:tblInd w:w="0" w:type="dxa"/>
       <w:tblCellMar>
-        <w:top w:w="0" w:type="dxa"/>
         <w:left w:w="115" w:type="dxa"/>
-        <w:bottom w:w="0" w:type="dxa"/>
         <w:right w:w="115" w:type="dxa"/>
       </w:tblCellMar>
     </w:tblPr>
@@ -19750,13 +20888,6 @@
     <w:tblPr>
       <w:tblStyleRowBandSize w:val="1"/>
       <w:tblStyleColBandSize w:val="1"/>
-      <w:tblInd w:w="0" w:type="dxa"/>
-      <w:tblCellMar>
-        <w:top w:w="0" w:type="dxa"/>
-        <w:left w:w="108" w:type="dxa"/>
-        <w:bottom w:w="0" w:type="dxa"/>
-        <w:right w:w="108" w:type="dxa"/>
-      </w:tblCellMar>
     </w:tblPr>
     <w:tblStylePr w:type="firstRow">
       <w:pPr>

</xml_diff>